<commit_message>
Updated Version Control file with a screenshot of GitKraken
</commit_message>
<xml_diff>
--- a/Documentation/ProcessReport/VersionControl&FileManagement.docx
+++ b/Documentation/ProcessReport/VersionControl&FileManagement.docx
@@ -102,7 +102,14 @@
         <w:rPr>
           <w:lang w:val="en-US"/>
         </w:rPr>
-        <w:t xml:space="preserve"> was used as the hosting service for all the group’s files, offering all of the distributed version control and source control management functionality of Gi</w:t>
+        <w:t xml:space="preserve"> was used as the hosting service for all the group’s files, offering all of the distributed version control and source control management functionality of </w:t>
+      </w:r>
+      <w:proofErr w:type="spellStart"/>
+      <w:r>
+        <w:rPr>
+          <w:lang w:val="en-US"/>
+        </w:rPr>
+        <w:t>Gi</w:t>
       </w:r>
       <w:r>
         <w:rPr>
@@ -110,6 +117,7 @@
         </w:rPr>
         <w:t>t</w:t>
       </w:r>
+      <w:proofErr w:type="spellEnd"/>
       <w:r>
         <w:rPr>
           <w:lang w:val="en-US"/>
@@ -126,7 +134,122 @@
         <w:rPr>
           <w:lang w:val="en-US"/>
         </w:rPr>
-        <w:t xml:space="preserve"> As for the backend of version control, Git Bash and GitKraken have been used as the main tools to track changes in the computer files and coordinating the work on those files among the group’s members.</w:t>
+        <w:t xml:space="preserve"> As for the backend of version control, </w:t>
+      </w:r>
+      <w:proofErr w:type="spellStart"/>
+      <w:r>
+        <w:rPr>
+          <w:lang w:val="en-US"/>
+        </w:rPr>
+        <w:t>Git</w:t>
+      </w:r>
+      <w:proofErr w:type="spellEnd"/>
+      <w:r>
+        <w:rPr>
+          <w:lang w:val="en-US"/>
+        </w:rPr>
+        <w:t xml:space="preserve"> Bash and </w:t>
+      </w:r>
+      <w:proofErr w:type="spellStart"/>
+      <w:r>
+        <w:rPr>
+          <w:lang w:val="en-US"/>
+        </w:rPr>
+        <w:t>GitKraken</w:t>
+      </w:r>
+      <w:proofErr w:type="spellEnd"/>
+      <w:r>
+        <w:rPr>
+          <w:lang w:val="en-US"/>
+        </w:rPr>
+        <w:t xml:space="preserve"> have been used as the main tools to track changes in the computer files and coordinating the work on those files among the group’s members.</w:t>
+      </w:r>
+    </w:p>
+    <w:p>
+      <w:pPr>
+        <w:jc w:val="both"/>
+        <w:rPr>
+          <w:lang w:val="en-US"/>
+        </w:rPr>
+      </w:pPr>
+    </w:p>
+    <w:p>
+      <w:pPr>
+        <w:jc w:val="both"/>
+        <w:rPr>
+          <w:lang w:val="en-US"/>
+        </w:rPr>
+      </w:pPr>
+      <w:r>
+        <w:rPr>
+          <w:noProof/>
+          <w:lang w:eastAsia="ro-RO"/>
+        </w:rPr>
+        <w:drawing>
+          <wp:inline distT="0" distB="0" distL="0" distR="0">
+            <wp:extent cx="5722620" cy="2872740"/>
+            <wp:effectExtent l="0" t="0" r="0" b="3810"/>
+            <wp:docPr id="1" name="Picture 1"/>
+            <wp:cNvGraphicFramePr>
+              <a:graphicFrameLocks xmlns:a="http://schemas.openxmlformats.org/drawingml/2006/main" noChangeAspect="1"/>
+            </wp:cNvGraphicFramePr>
+            <a:graphic xmlns:a="http://schemas.openxmlformats.org/drawingml/2006/main">
+              <a:graphicData uri="http://schemas.openxmlformats.org/drawingml/2006/picture">
+                <pic:pic xmlns:pic="http://schemas.openxmlformats.org/drawingml/2006/picture">
+                  <pic:nvPicPr>
+                    <pic:cNvPr id="0" name="Picture 1"/>
+                    <pic:cNvPicPr>
+                      <a:picLocks noChangeAspect="1" noChangeArrowheads="1"/>
+                    </pic:cNvPicPr>
+                  </pic:nvPicPr>
+                  <pic:blipFill>
+                    <a:blip r:embed="rId4">
+                      <a:extLst>
+                        <a:ext uri="{28A0092B-C50C-407E-A947-70E740481C1C}">
+                          <a14:useLocalDpi xmlns:a14="http://schemas.microsoft.com/office/drawing/2010/main" val="0"/>
+                        </a:ext>
+                      </a:extLst>
+                    </a:blip>
+                    <a:srcRect/>
+                    <a:stretch>
+                      <a:fillRect/>
+                    </a:stretch>
+                  </pic:blipFill>
+                  <pic:spPr bwMode="auto">
+                    <a:xfrm>
+                      <a:off x="0" y="0"/>
+                      <a:ext cx="5722620" cy="2872740"/>
+                    </a:xfrm>
+                    <a:prstGeom prst="rect">
+                      <a:avLst/>
+                    </a:prstGeom>
+                    <a:noFill/>
+                    <a:ln>
+                      <a:noFill/>
+                    </a:ln>
+                  </pic:spPr>
+                </pic:pic>
+              </a:graphicData>
+            </a:graphic>
+          </wp:inline>
+        </w:drawing>
+      </w:r>
+      <w:bookmarkStart w:id="0" w:name="_GoBack"/>
+      <w:bookmarkEnd w:id="0"/>
+    </w:p>
+    <w:p>
+      <w:pPr>
+        <w:pStyle w:val="Subtitle"/>
+        <w:jc w:val="center"/>
+        <w:rPr>
+          <w:lang w:val="en-US"/>
+        </w:rPr>
+      </w:pPr>
+      <w:r>
+        <w:rPr>
+          <w:lang w:val="en-US"/>
+        </w:rPr>
+        <w:t>Dashboard of the main repository in the early stages of the documentation</w:t>
       </w:r>
     </w:p>
     <w:p>
@@ -169,6 +292,7 @@
         <w:rPr>
           <w:lang w:val="en-US"/>
         </w:rPr>
+        <w:lastRenderedPageBreak/>
         <w:tab/>
         <w:t>Different tools were used</w:t>
       </w:r>
@@ -176,7 +300,21 @@
         <w:rPr>
           <w:lang w:val="en-US"/>
         </w:rPr>
-        <w:t xml:space="preserve"> for sharing files between members of the group, the main one being Slack, a cloud-based software, based on team collaboration tools and services, where the team uploaded different parts of documentation, such as writing or diagrams.</w:t>
+        <w:t xml:space="preserve"> for sharing files between members of the group, the main one being </w:t>
+      </w:r>
+      <w:proofErr w:type="gramStart"/>
+      <w:r>
+        <w:rPr>
+          <w:lang w:val="en-US"/>
+        </w:rPr>
+        <w:t>Slack</w:t>
+      </w:r>
+      <w:proofErr w:type="gramEnd"/>
+      <w:r>
+        <w:rPr>
+          <w:lang w:val="en-US"/>
+        </w:rPr>
+        <w:t>, a cloud-based software, based on team collaboration tools and services, where the team uploaded different parts of documentation, such as writing or diagrams.</w:t>
       </w:r>
       <w:r>
         <w:rPr>
@@ -228,8 +366,6 @@
         <w:tab/>
         <w:t>As far as communication and planning went, the main tools that the team has made use of were Slack and Facebook, because of the ease that they offer regarding this services.</w:t>
       </w:r>
-      <w:bookmarkStart w:id="0" w:name="_GoBack"/>
-      <w:bookmarkEnd w:id="0"/>
       <w:r>
         <w:rPr>
           <w:lang w:val="en-US"/>
@@ -668,6 +804,37 @@
     <w:semiHidden/>
     <w:unhideWhenUsed/>
   </w:style>
+  <w:style w:type="paragraph" w:styleId="Subtitle">
+    <w:name w:val="Subtitle"/>
+    <w:basedOn w:val="Normal"/>
+    <w:next w:val="Normal"/>
+    <w:link w:val="SubtitleChar"/>
+    <w:uiPriority w:val="11"/>
+    <w:qFormat/>
+    <w:rsid w:val="003C499D"/>
+    <w:pPr>
+      <w:numPr>
+        <w:ilvl w:val="1"/>
+      </w:numPr>
+    </w:pPr>
+    <w:rPr>
+      <w:rFonts w:eastAsiaTheme="minorEastAsia"/>
+      <w:color w:val="5A5A5A" w:themeColor="text1" w:themeTint="A5"/>
+      <w:spacing w:val="15"/>
+    </w:rPr>
+  </w:style>
+  <w:style w:type="character" w:customStyle="1" w:styleId="SubtitleChar">
+    <w:name w:val="Subtitle Char"/>
+    <w:basedOn w:val="DefaultParagraphFont"/>
+    <w:link w:val="Subtitle"/>
+    <w:uiPriority w:val="11"/>
+    <w:rsid w:val="003C499D"/>
+    <w:rPr>
+      <w:rFonts w:eastAsiaTheme="minorEastAsia"/>
+      <w:color w:val="5A5A5A" w:themeColor="text1" w:themeTint="A5"/>
+      <w:spacing w:val="15"/>
+    </w:rPr>
+  </w:style>
 </w:styles>
 </file>
 

</xml_diff>

<commit_message>
Added Sprint Planning in the Process Report file
</commit_message>
<xml_diff>
--- a/Documentation/ProcessReport/VersionControl&FileManagement.docx
+++ b/Documentation/ProcessReport/VersionControl&FileManagement.docx
@@ -102,14 +102,7 @@
         <w:rPr>
           <w:lang w:val="en-US"/>
         </w:rPr>
-        <w:t xml:space="preserve"> was used as the hosting service for all the group’s files, offering all of the distributed version control and source control management functionality of </w:t>
-      </w:r>
-      <w:proofErr w:type="spellStart"/>
-      <w:r>
-        <w:rPr>
-          <w:lang w:val="en-US"/>
-        </w:rPr>
-        <w:t>Gi</w:t>
+        <w:t xml:space="preserve"> was used as the hosting service for all the group’s files, offering all of the distributed version control and source control management functionality of Gi</w:t>
       </w:r>
       <w:r>
         <w:rPr>
@@ -117,7 +110,6 @@
         </w:rPr>
         <w:t>t</w:t>
       </w:r>
-      <w:proofErr w:type="spellEnd"/>
       <w:r>
         <w:rPr>
           <w:lang w:val="en-US"/>
@@ -134,35 +126,7 @@
         <w:rPr>
           <w:lang w:val="en-US"/>
         </w:rPr>
-        <w:t xml:space="preserve"> As for the backend of version control, </w:t>
-      </w:r>
-      <w:proofErr w:type="spellStart"/>
-      <w:r>
-        <w:rPr>
-          <w:lang w:val="en-US"/>
-        </w:rPr>
-        <w:t>Git</w:t>
-      </w:r>
-      <w:proofErr w:type="spellEnd"/>
-      <w:r>
-        <w:rPr>
-          <w:lang w:val="en-US"/>
-        </w:rPr>
-        <w:t xml:space="preserve"> Bash and </w:t>
-      </w:r>
-      <w:proofErr w:type="spellStart"/>
-      <w:r>
-        <w:rPr>
-          <w:lang w:val="en-US"/>
-        </w:rPr>
-        <w:t>GitKraken</w:t>
-      </w:r>
-      <w:proofErr w:type="spellEnd"/>
-      <w:r>
-        <w:rPr>
-          <w:lang w:val="en-US"/>
-        </w:rPr>
-        <w:t xml:space="preserve"> have been used as the main tools to track changes in the computer files and coordinating the work on those files among the group’s members.</w:t>
+        <w:t xml:space="preserve"> As for the backend of version control, Git Bash and GitKraken have been used as the main tools to track changes in the computer files and coordinating the work on those files among the group’s members.</w:t>
       </w:r>
     </w:p>
     <w:p>
@@ -234,43 +198,65 @@
           </wp:inline>
         </w:drawing>
       </w:r>
+    </w:p>
+    <w:p>
+      <w:pPr>
+        <w:pStyle w:val="Subtitle"/>
+        <w:jc w:val="center"/>
+        <w:rPr>
+          <w:lang w:val="en-US"/>
+        </w:rPr>
+      </w:pPr>
+      <w:r>
+        <w:rPr>
+          <w:lang w:val="en-US"/>
+        </w:rPr>
+        <w:t>Dashboard of the main repository in the early stages of the documentation</w:t>
+      </w:r>
+    </w:p>
+    <w:p>
+      <w:pPr>
+        <w:rPr>
+          <w:lang w:val="en-US"/>
+        </w:rPr>
+      </w:pPr>
+    </w:p>
+    <w:p>
+      <w:pPr>
+        <w:rPr>
+          <w:lang w:val="en-US"/>
+        </w:rPr>
+      </w:pPr>
+    </w:p>
+    <w:p>
+      <w:pPr>
+        <w:rPr>
+          <w:lang w:val="en-US"/>
+        </w:rPr>
+      </w:pPr>
+    </w:p>
+    <w:p>
+      <w:pPr>
+        <w:rPr>
+          <w:lang w:val="en-US"/>
+        </w:rPr>
+      </w:pPr>
       <w:bookmarkStart w:id="0" w:name="_GoBack"/>
       <w:bookmarkEnd w:id="0"/>
     </w:p>
     <w:p>
       <w:pPr>
-        <w:pStyle w:val="Subtitle"/>
-        <w:jc w:val="center"/>
-        <w:rPr>
-          <w:lang w:val="en-US"/>
-        </w:rPr>
-      </w:pPr>
-      <w:r>
-        <w:rPr>
-          <w:lang w:val="en-US"/>
-        </w:rPr>
-        <w:t>Dashboard of the main repository in the early stages of the documentation</w:t>
-      </w:r>
-    </w:p>
-    <w:p>
-      <w:pPr>
-        <w:rPr>
-          <w:lang w:val="en-US"/>
-        </w:rPr>
-      </w:pPr>
-    </w:p>
-    <w:p>
-      <w:pPr>
-        <w:rPr>
-          <w:b/>
-          <w:lang w:val="en-US"/>
-        </w:rPr>
-      </w:pPr>
-      <w:r>
-        <w:rPr>
-          <w:b/>
-          <w:lang w:val="en-US"/>
-        </w:rPr>
+        <w:rPr>
+          <w:b/>
+          <w:lang w:val="en-US"/>
+        </w:rPr>
+      </w:pPr>
+      <w:r>
+        <w:rPr>
+          <w:b/>
+          <w:lang w:val="en-US"/>
+        </w:rPr>
+        <w:lastRenderedPageBreak/>
         <w:t>File Sharing Management</w:t>
       </w:r>
     </w:p>
@@ -292,7 +278,6 @@
         <w:rPr>
           <w:lang w:val="en-US"/>
         </w:rPr>
-        <w:lastRenderedPageBreak/>
         <w:tab/>
         <w:t>Different tools were used</w:t>
       </w:r>
@@ -300,21 +285,7 @@
         <w:rPr>
           <w:lang w:val="en-US"/>
         </w:rPr>
-        <w:t xml:space="preserve"> for sharing files between members of the group, the main one being </w:t>
-      </w:r>
-      <w:proofErr w:type="gramStart"/>
-      <w:r>
-        <w:rPr>
-          <w:lang w:val="en-US"/>
-        </w:rPr>
-        <w:t>Slack</w:t>
-      </w:r>
-      <w:proofErr w:type="gramEnd"/>
-      <w:r>
-        <w:rPr>
-          <w:lang w:val="en-US"/>
-        </w:rPr>
-        <w:t>, a cloud-based software, based on team collaboration tools and services, where the team uploaded different parts of documentation, such as writing or diagrams.</w:t>
+        <w:t xml:space="preserve"> for sharing files between members of the group, the main one being Slack, a cloud-based software, based on team collaboration tools and services, where the team uploaded different parts of documentation, such as writing or diagrams.</w:t>
       </w:r>
       <w:r>
         <w:rPr>

</xml_diff>